<commit_message>
Added database diagram to report.
</commit_message>
<xml_diff>
--- a/MVCexample/Report.docx
+++ b/MVCexample/Report.docx
@@ -85,7 +85,12 @@
         </w:numPr>
       </w:pPr>
       <w:r>
-        <w:t xml:space="preserve">Registration of users (using </w:t>
+        <w:t>Registration of</w:t>
+      </w:r>
+      <w:bookmarkStart w:id="0" w:name="_GoBack"/>
+      <w:bookmarkEnd w:id="0"/>
+      <w:r>
+        <w:t xml:space="preserve"> users (using </w:t>
       </w:r>
       <w:r>
         <w:t>client-side</w:t>
@@ -202,12 +207,7 @@
         <w:t xml:space="preserve">This basic prototype for what could be a full application had a relatively simple database schema. There is only one relationship of note. The developers chose to separate the category of a tool from the tool specification itself. </w:t>
       </w:r>
       <w:r>
-        <w:t xml:space="preserve">This prevents repetition in tool entries and if the project were to be extended, would help to ensure new products were always entered with a legitimate, pre-existing category. User accounts and products are both stored but </w:t>
-      </w:r>
-      <w:bookmarkStart w:id="0" w:name="_GoBack"/>
-      <w:bookmarkEnd w:id="0"/>
-      <w:r>
-        <w:t>have no other relationships to speak of.</w:t>
+        <w:t>This prevents repetition in tool entries and if the project were to be extended, would help to ensure new products were always entered with a legitimate, pre-existing category. User accounts and products are both stored but have no other relationships to speak of.</w:t>
       </w:r>
     </w:p>
     <w:p>
@@ -253,7 +253,7 @@
     <w:p>
       <w:r>
         <w:lastRenderedPageBreak/>
-        <w:t>Example of styling:</w:t>
+        <w:t>Database Schema:</w:t>
       </w:r>
     </w:p>
     <w:p>
@@ -262,9 +262,70 @@
           <w:noProof/>
         </w:rPr>
         <w:drawing>
-          <wp:inline distT="0" distB="0" distL="0" distR="0" wp14:anchorId="67A2952D" wp14:editId="39F9E0BC">
-            <wp:extent cx="5731510" cy="4184015"/>
-            <wp:effectExtent l="0" t="0" r="2540" b="6985"/>
+          <wp:inline distT="0" distB="0" distL="0" distR="0" wp14:anchorId="0D885158" wp14:editId="6915B4BD">
+            <wp:extent cx="5731510" cy="4075430"/>
+            <wp:effectExtent l="0" t="0" r="2540" b="1270"/>
+            <wp:docPr id="2" name="Picture 2"/>
+            <wp:cNvGraphicFramePr>
+              <a:graphicFrameLocks xmlns:a="http://schemas.openxmlformats.org/drawingml/2006/main" noChangeAspect="1"/>
+            </wp:cNvGraphicFramePr>
+            <a:graphic xmlns:a="http://schemas.openxmlformats.org/drawingml/2006/main">
+              <a:graphicData uri="http://schemas.openxmlformats.org/drawingml/2006/picture">
+                <pic:pic xmlns:pic="http://schemas.openxmlformats.org/drawingml/2006/picture">
+                  <pic:nvPicPr>
+                    <pic:cNvPr id="0" name="Picture 1"/>
+                    <pic:cNvPicPr>
+                      <a:picLocks noChangeAspect="1" noChangeArrowheads="1"/>
+                    </pic:cNvPicPr>
+                  </pic:nvPicPr>
+                  <pic:blipFill>
+                    <a:blip r:embed="rId7">
+                      <a:extLst>
+                        <a:ext uri="{28A0092B-C50C-407E-A947-70E740481C1C}">
+                          <a14:useLocalDpi xmlns:a14="http://schemas.microsoft.com/office/drawing/2010/main" val="0"/>
+                        </a:ext>
+                      </a:extLst>
+                    </a:blip>
+                    <a:srcRect/>
+                    <a:stretch>
+                      <a:fillRect/>
+                    </a:stretch>
+                  </pic:blipFill>
+                  <pic:spPr bwMode="auto">
+                    <a:xfrm>
+                      <a:off x="0" y="0"/>
+                      <a:ext cx="5731510" cy="4075430"/>
+                    </a:xfrm>
+                    <a:prstGeom prst="rect">
+                      <a:avLst/>
+                    </a:prstGeom>
+                    <a:noFill/>
+                    <a:ln>
+                      <a:noFill/>
+                    </a:ln>
+                  </pic:spPr>
+                </pic:pic>
+              </a:graphicData>
+            </a:graphic>
+          </wp:inline>
+        </w:drawing>
+      </w:r>
+    </w:p>
+    <w:p/>
+    <w:p>
+      <w:r>
+        <w:t>Example of styling:</w:t>
+      </w:r>
+    </w:p>
+    <w:p>
+      <w:r>
+        <w:rPr>
+          <w:noProof/>
+        </w:rPr>
+        <w:drawing>
+          <wp:inline distT="0" distB="0" distL="0" distR="0" wp14:anchorId="67A2952D" wp14:editId="152F7C4D">
+            <wp:extent cx="5128260" cy="3743641"/>
+            <wp:effectExtent l="0" t="0" r="0" b="9525"/>
             <wp:docPr id="1" name="Picture 1"/>
             <wp:cNvGraphicFramePr>
               <a:graphicFrameLocks xmlns:a="http://schemas.openxmlformats.org/drawingml/2006/main" noChangeAspect="1"/>
@@ -277,7 +338,7 @@
                     <pic:cNvPicPr/>
                   </pic:nvPicPr>
                   <pic:blipFill>
-                    <a:blip r:embed="rId7"/>
+                    <a:blip r:embed="rId8"/>
                     <a:stretch>
                       <a:fillRect/>
                     </a:stretch>
@@ -285,7 +346,7 @@
                   <pic:spPr>
                     <a:xfrm>
                       <a:off x="0" y="0"/>
-                      <a:ext cx="5731510" cy="4184015"/>
+                      <a:ext cx="5132664" cy="3746856"/>
                     </a:xfrm>
                     <a:prstGeom prst="rect">
                       <a:avLst/>
@@ -300,7 +361,7 @@
     </w:p>
     <w:p/>
     <w:sectPr>
-      <w:footerReference w:type="default" r:id="rId8"/>
+      <w:footerReference w:type="default" r:id="rId9"/>
       <w:pgSz w:w="11906" w:h="16838"/>
       <w:pgMar w:top="1440" w:right="1440" w:bottom="1440" w:left="1440" w:header="708" w:footer="708" w:gutter="0"/>
       <w:cols w:space="708"/>

</xml_diff>

<commit_message>
Report updated for Browse inclusion.
</commit_message>
<xml_diff>
--- a/MVCexample/Report.docx
+++ b/MVCexample/Report.docx
@@ -85,12 +85,7 @@
         </w:numPr>
       </w:pPr>
       <w:r>
-        <w:t>Registration of</w:t>
-      </w:r>
-      <w:bookmarkStart w:id="0" w:name="_GoBack"/>
-      <w:bookmarkEnd w:id="0"/>
-      <w:r>
-        <w:t xml:space="preserve"> users (using </w:t>
+        <w:t xml:space="preserve">Registration of users (using </w:t>
       </w:r>
       <w:r>
         <w:t>client-side</w:t>
@@ -144,7 +139,10 @@
         </w:numPr>
       </w:pPr>
       <w:r>
-        <w:t>Browse?</w:t>
+        <w:t>Browse</w:t>
+      </w:r>
+      <w:r>
+        <w:t xml:space="preserve"> functionality. A user can search the stock database based on categories and whether a product is in stock or not.</w:t>
       </w:r>
     </w:p>
     <w:p>
@@ -243,14 +241,8 @@
       </w:pPr>
     </w:p>
     <w:p>
-      <w:pPr>
-        <w:rPr>
-          <w:rStyle w:val="IntenseEmphasis"/>
-          <w:i w:val="0"/>
-        </w:rPr>
-      </w:pPr>
-    </w:p>
-    <w:p>
+      <w:bookmarkStart w:id="0" w:name="_GoBack"/>
+      <w:bookmarkEnd w:id="0"/>
       <w:r>
         <w:lastRenderedPageBreak/>
         <w:t>Database Schema:</w:t>

</xml_diff>